<commit_message>
Deploying to gh-pages from @ DanChaltiel/crosstable@dd78ae984a47184cc77edeca42d73907cdb9d384 🚀
</commit_message>
<xml_diff>
--- a/reference/figures/vignette_officer.docx
+++ b/reference/figures/vignette_officer.docx
@@ -7,6 +7,9 @@
         <w:pStyle w:val="Titre1"/>
       </w:pPr>
       <w:r>
+        <w:rPr>
+          <w:rFonts/>
+        </w:rPr>
         <w:t xml:space="preserve">Dataset iris (nrow=150)</w:t>
       </w:r>
     </w:p>
@@ -15,6 +18,9 @@
         <w:pStyle w:val="Titre2"/>
       </w:pPr>
       <w:r>
+        <w:rPr>
+          <w:rFonts/>
+        </w:rPr>
         <w:t xml:space="preserve">Not compacted</w:t>
       </w:r>
     </w:p>
@@ -23,26 +29,55 @@
         <w:pStyle w:val="Normal"/>
       </w:pPr>
       <w:r>
-        <w:t xml:space="preserve">Table \@ref(table_autotest) is an example. However, automatic testing is bad and I should feel bad.</w:t>
+        <w:t xml:space="preserve">Table </w:t>
+      </w:r>
+      <w:r>
+        <w:rPr>
+          <w:rFonts/>
+          <w:i w:val="false"/>
+          <w:b w:val="false"/>
+          <w:u w:val="none"/>
+        </w:rPr>
+        <w:fldChar w:fldCharType="begin" w:dirty="true"/>
+      </w:r>
+      <w:r>
+        <w:rPr>
+          <w:rFonts/>
+          <w:i w:val="false"/>
+          <w:b w:val="false"/>
+          <w:u w:val="none"/>
+        </w:rPr>
+        <w:instrText xml:space="preserve" w:dirty="true"> REF table_autotest \h </w:instrText>
+      </w:r>
+      <w:r>
+        <w:rPr>
+          <w:rFonts/>
+          <w:i w:val="false"/>
+          <w:b w:val="false"/>
+          <w:u w:val="none"/>
+        </w:rPr>
+        <w:fldChar w:fldCharType="end" w:dirty="true"/>
+      </w:r>
+      <w:r>
+        <w:rPr>
+          <w:rFonts/>
+          <w:i w:val="false"/>
+          <w:b w:val="false"/>
+          <w:u w:val="none"/>
+        </w:rPr>
+        <w:t xml:space="preserve"> is an example. However, automatic testing is bad and I should feel bad.</w:t>
       </w:r>
     </w:p>
     <w:tbl xmlns:a="http://schemas.openxmlformats.org/drawingml/2006/main" xmlns:pic="http://schemas.openxmlformats.org/drawingml/2006/picture">
       <w:tblPr>
-        <w:tblLayout w:type="fixed"/>
+        <w:tblLayout w:type="autofit"/>
         <w:jc w:val="center"/>
+        <w:tblW w:type="pct" w:w="0"/>
         <w:tblLook w:firstRow="1" w:lastRow="0" w:firstColumn="0" w:lastColumn="0" w:noHBand="0" w:noVBand="1"/>
       </w:tblPr>
-      <w:tblGrid>
-        <w:gridCol w:w="1354"/>
-        <w:gridCol w:w="1242"/>
-        <w:gridCol w:w="1256"/>
-        <w:gridCol w:w="1462"/>
-        <w:gridCol w:w="1315"/>
-        <w:gridCol w:w="4750"/>
-      </w:tblGrid>
       <w:tr>
         <w:trPr>
-          <w:trHeight w:val="614" w:hRule="auto"/>
+          <w:trHeight w:val="471" w:hRule="auto"/>
           <w:tblHeader/>
         </w:trPr>
         header 1
@@ -83,8 +118,8 @@
                 <w:i w:val="false"/>
                 <w:b w:val="true"/>
                 <w:u w:val="none"/>
-                <w:sz w:val="22"/>
-                <w:szCs w:val="22"/>
+                <w:sz w:val="20"/>
+                <w:szCs w:val="20"/>
                 <w:color w:val="000000"/>
               </w:rPr>
               <w:t xml:space="preserve">label</w:t>
@@ -128,8 +163,8 @@
                 <w:i w:val="false"/>
                 <w:b w:val="true"/>
                 <w:u w:val="none"/>
-                <w:sz w:val="22"/>
-                <w:szCs w:val="22"/>
+                <w:sz w:val="20"/>
+                <w:szCs w:val="20"/>
                 <w:color w:val="000000"/>
               </w:rPr>
               <w:t xml:space="preserve">variable</w:t>
@@ -173,8 +208,8 @@
                 <w:i w:val="false"/>
                 <w:b w:val="true"/>
                 <w:u w:val="none"/>
-                <w:sz w:val="22"/>
-                <w:szCs w:val="22"/>
+                <w:sz w:val="20"/>
+                <w:szCs w:val="20"/>
                 <w:color w:val="000000"/>
               </w:rPr>
               <w:t xml:space="preserve">Species</w:t>
@@ -218,8 +253,8 @@
                 <w:i w:val="false"/>
                 <w:b w:val="true"/>
                 <w:u w:val="none"/>
-                <w:sz w:val="22"/>
-                <w:szCs w:val="22"/>
+                <w:sz w:val="20"/>
+                <w:szCs w:val="20"/>
                 <w:color w:val="000000"/>
               </w:rPr>
               <w:t xml:space="preserve">test</w:t>
@@ -229,7 +264,7 @@
       </w:tr>
       <w:tr>
         <w:trPr>
-          <w:trHeight w:val="614" w:hRule="auto"/>
+          <w:trHeight w:val="470" w:hRule="auto"/>
           <w:tblHeader/>
         </w:trPr>
         header 2
@@ -335,8 +370,8 @@
                 <w:i w:val="false"/>
                 <w:b w:val="true"/>
                 <w:u w:val="none"/>
-                <w:sz w:val="22"/>
-                <w:szCs w:val="22"/>
+                <w:sz w:val="20"/>
+                <w:szCs w:val="20"/>
                 <w:color w:val="000000"/>
               </w:rPr>
               <w:t xml:space="preserve">setosa</w:t>
@@ -379,8 +414,8 @@
                 <w:i w:val="false"/>
                 <w:b w:val="true"/>
                 <w:u w:val="none"/>
-                <w:sz w:val="22"/>
-                <w:szCs w:val="22"/>
+                <w:sz w:val="20"/>
+                <w:szCs w:val="20"/>
                 <w:color w:val="000000"/>
               </w:rPr>
               <w:t xml:space="preserve">versicolor</w:t>
@@ -423,8 +458,8 @@
                 <w:i w:val="false"/>
                 <w:b w:val="true"/>
                 <w:u w:val="none"/>
-                <w:sz w:val="22"/>
-                <w:szCs w:val="22"/>
+                <w:sz w:val="20"/>
+                <w:szCs w:val="20"/>
                 <w:color w:val="000000"/>
               </w:rPr>
               <w:t xml:space="preserve">virginica</w:t>
@@ -467,7 +502,7 @@
       </w:tr>
       <w:tr>
         <w:trPr>
-          <w:trHeight w:val="441" w:hRule="auto"/>
+          <w:trHeight w:val="360" w:hRule="auto"/>
         </w:trPr>
         body 1
         <w:tc>
@@ -763,7 +798,7 @@
       </w:tr>
       <w:tr>
         <w:trPr>
-          <w:trHeight w:val="441" w:hRule="auto"/>
+          <w:trHeight w:val="360" w:hRule="auto"/>
         </w:trPr>
         body 2
         <w:tc>
@@ -1011,7 +1046,7 @@
       </w:tr>
       <w:tr>
         <w:trPr>
-          <w:trHeight w:val="441" w:hRule="auto"/>
+          <w:trHeight w:val="360" w:hRule="auto"/>
         </w:trPr>
         body 3
         <w:tc>
@@ -1259,7 +1294,7 @@
       </w:tr>
       <w:tr>
         <w:trPr>
-          <w:trHeight w:val="441" w:hRule="auto"/>
+          <w:trHeight w:val="360" w:hRule="auto"/>
         </w:trPr>
         body 4
         <w:tc>
@@ -1507,7 +1542,7 @@
       </w:tr>
       <w:tr>
         <w:trPr>
-          <w:trHeight w:val="441" w:hRule="auto"/>
+          <w:trHeight w:val="360" w:hRule="auto"/>
         </w:trPr>
         body 5
         <w:tc>
@@ -1803,7 +1838,7 @@
       </w:tr>
       <w:tr>
         <w:trPr>
-          <w:trHeight w:val="441" w:hRule="auto"/>
+          <w:trHeight w:val="360" w:hRule="auto"/>
         </w:trPr>
         body 6
         <w:tc>
@@ -2051,7 +2086,7 @@
       </w:tr>
       <w:tr>
         <w:trPr>
-          <w:trHeight w:val="441" w:hRule="auto"/>
+          <w:trHeight w:val="360" w:hRule="auto"/>
         </w:trPr>
         body 7
         <w:tc>
@@ -2299,7 +2334,7 @@
       </w:tr>
       <w:tr>
         <w:trPr>
-          <w:trHeight w:val="441" w:hRule="auto"/>
+          <w:trHeight w:val="360" w:hRule="auto"/>
         </w:trPr>
         body 8
         <w:tc>
@@ -2547,7 +2582,7 @@
       </w:tr>
       <w:tr>
         <w:trPr>
-          <w:trHeight w:val="441" w:hRule="auto"/>
+          <w:trHeight w:val="360" w:hRule="auto"/>
         </w:trPr>
         body 9
         <w:tc>
@@ -2843,7 +2878,7 @@
       </w:tr>
       <w:tr>
         <w:trPr>
-          <w:trHeight w:val="441" w:hRule="auto"/>
+          <w:trHeight w:val="360" w:hRule="auto"/>
         </w:trPr>
         body10
         <w:tc>
@@ -3091,7 +3126,7 @@
       </w:tr>
       <w:tr>
         <w:trPr>
-          <w:trHeight w:val="441" w:hRule="auto"/>
+          <w:trHeight w:val="360" w:hRule="auto"/>
         </w:trPr>
         body11
         <w:tc>
@@ -3339,7 +3374,7 @@
       </w:tr>
       <w:tr>
         <w:trPr>
-          <w:trHeight w:val="441" w:hRule="auto"/>
+          <w:trHeight w:val="360" w:hRule="auto"/>
         </w:trPr>
         body12
         <w:tc>
@@ -3587,7 +3622,7 @@
       </w:tr>
       <w:tr>
         <w:trPr>
-          <w:trHeight w:val="441" w:hRule="auto"/>
+          <w:trHeight w:val="360" w:hRule="auto"/>
         </w:trPr>
         body13
         <w:tc>
@@ -3883,7 +3918,7 @@
       </w:tr>
       <w:tr>
         <w:trPr>
-          <w:trHeight w:val="441" w:hRule="auto"/>
+          <w:trHeight w:val="360" w:hRule="auto"/>
         </w:trPr>
         body14
         <w:tc>
@@ -4131,7 +4166,7 @@
       </w:tr>
       <w:tr>
         <w:trPr>
-          <w:trHeight w:val="441" w:hRule="auto"/>
+          <w:trHeight w:val="360" w:hRule="auto"/>
         </w:trPr>
         body15
         <w:tc>
@@ -4379,7 +4414,7 @@
       </w:tr>
       <w:tr>
         <w:trPr>
-          <w:trHeight w:val="441" w:hRule="auto"/>
+          <w:trHeight w:val="360" w:hRule="auto"/>
         </w:trPr>
         body16
         <w:tc>
@@ -4637,7 +4672,7 @@
         </w:rPr>
         <w:t xml:space="preserve">Table </w:t>
       </w:r>
-      <w:bookmarkStart w:id="40132cab-dec9-43eb-af91-37d80554aa2a" w:name="table_autotest"/>
+      <w:bookmarkStart w:id="497cca93-b5f6-4fc4-9864-4da8a70d1086" w:name="table_autotest"/>
       <w:r>
         <w:rPr>
           <w:rFonts/>
@@ -4659,7 +4694,7 @@
         </w:rPr>
         <w:fldChar w:fldCharType="end" w:dirty="true"/>
       </w:r>
-      <w:bookmarkEnd w:id="40132cab-dec9-43eb-af91-37d80554aa2a"/>
+      <w:bookmarkEnd w:id="497cca93-b5f6-4fc4-9864-4da8a70d1086"/>
       <w:r>
         <w:rPr>
           <w:rFonts/>
@@ -4679,7 +4714,66 @@
         <w:pStyle w:val="Normal"/>
       </w:pPr>
       <w:r>
-        <w:t xml:space="preserve">Let's add a figure as well. You can see in Figure \@ref(fig_iris) that sepal length is somehow correlated with petal length.</w:t>
+        <w:rPr>
+          <w:rFonts/>
+        </w:rPr>
+        <w:t xml:space="preserve"/>
+      </w:r>
+    </w:p>
+    <w:p>
+      <w:pPr>
+        <w:pStyle w:val="Normal"/>
+      </w:pPr>
+      <w:r>
+        <w:t xml:space="preserve">Let's add a figure as well. </w:t>
+      </w:r>
+      <w:r>
+        <w:br w:type="textWrapping"/>
+      </w:r>
+      <w:r>
+        <w:rPr>
+          <w:rFonts/>
+          <w:i w:val="false"/>
+          <w:b w:val="false"/>
+          <w:u w:val="none"/>
+        </w:rPr>
+        <w:t xml:space="preserve">You can see in Figure </w:t>
+      </w:r>
+      <w:r>
+        <w:rPr>
+          <w:rFonts/>
+          <w:i w:val="false"/>
+          <w:b w:val="false"/>
+          <w:u w:val="none"/>
+        </w:rPr>
+        <w:fldChar w:fldCharType="begin" w:dirty="true"/>
+      </w:r>
+      <w:r>
+        <w:rPr>
+          <w:rFonts/>
+          <w:i w:val="false"/>
+          <w:b w:val="false"/>
+          <w:u w:val="none"/>
+        </w:rPr>
+        <w:instrText xml:space="preserve" w:dirty="true"> REF fig_iris \h </w:instrText>
+      </w:r>
+      <w:r>
+        <w:rPr>
+          <w:rFonts/>
+          <w:i w:val="false"/>
+          <w:b w:val="false"/>
+          <w:u w:val="none"/>
+        </w:rPr>
+        <w:fldChar w:fldCharType="end" w:dirty="true"/>
+      </w:r>
+      <w:r>
+        <w:rPr>
+          <w:rFonts/>
+          <w:i w:val="false"/>
+          <w:b w:val="false"/>
+          <w:u w:val="none"/>
+        </w:rPr>
+        <w:t xml:space="preserve"> that sepal length is somehow correlated with petal length.</w:t>
       </w:r>
     </w:p>
     <w:p>
@@ -4693,7 +4787,7 @@
         </w:rPr>
         <w:t xml:space="preserve">Figure </w:t>
       </w:r>
-      <w:bookmarkStart w:id="d5f14bd9-1fce-420e-aa6d-4836f3ce709b" w:name="fig_iris"/>
+      <w:bookmarkStart w:id="b2803152-530e-4212-a100-e7164057f9d2" w:name="fig_iris"/>
       <w:r>
         <w:rPr>
           <w:rFonts/>
@@ -4715,7 +4809,7 @@
         </w:rPr>
         <w:fldChar w:fldCharType="end" w:dirty="true"/>
       </w:r>
-      <w:bookmarkEnd w:id="d5f14bd9-1fce-420e-aa6d-4836f3ce709b"/>
+      <w:bookmarkEnd w:id="b2803152-530e-4212-a100-e7164057f9d2"/>
       <w:r>
         <w:rPr>
           <w:rFonts/>
@@ -4786,6 +4880,9 @@
         <w:pStyle w:val="Titre2"/>
       </w:pPr>
       <w:r>
+        <w:rPr>
+          <w:rFonts/>
+        </w:rPr>
         <w:t xml:space="preserve">Compacted</w:t>
       </w:r>
     </w:p>
@@ -4794,25 +4891,22 @@
         <w:pStyle w:val="Normal"/>
       </w:pPr>
       <w:r>
+        <w:rPr>
+          <w:rFonts/>
+        </w:rPr>
         <w:t xml:space="preserve">When compacting, you might want to remove the test names.</w:t>
       </w:r>
     </w:p>
     <w:tbl xmlns:a="http://schemas.openxmlformats.org/drawingml/2006/main" xmlns:pic="http://schemas.openxmlformats.org/drawingml/2006/picture">
       <w:tblPr>
-        <w:tblLayout w:type="fixed"/>
+        <w:tblLayout w:type="autofit"/>
         <w:jc w:val="center"/>
+        <w:tblW w:type="pct" w:w="0"/>
         <w:tblLook w:firstRow="1" w:lastRow="0" w:firstColumn="0" w:lastColumn="0" w:noHBand="0" w:noVBand="1"/>
       </w:tblPr>
-      <w:tblGrid>
-        <w:gridCol w:w="1792"/>
-        <w:gridCol w:w="1256"/>
-        <w:gridCol w:w="1462"/>
-        <w:gridCol w:w="1315"/>
-        <w:gridCol w:w="2105"/>
-      </w:tblGrid>
       <w:tr>
         <w:trPr>
-          <w:trHeight w:val="614" w:hRule="auto"/>
+          <w:trHeight w:val="471" w:hRule="auto"/>
           <w:tblHeader/>
         </w:trPr>
         header 1
@@ -4853,8 +4947,8 @@
                 <w:i w:val="false"/>
                 <w:b w:val="true"/>
                 <w:u w:val="none"/>
-                <w:sz w:val="22"/>
-                <w:szCs w:val="22"/>
+                <w:sz w:val="20"/>
+                <w:szCs w:val="20"/>
                 <w:color w:val="000000"/>
               </w:rPr>
               <w:t xml:space="preserve"/>
@@ -4898,8 +4992,8 @@
                 <w:i w:val="false"/>
                 <w:b w:val="true"/>
                 <w:u w:val="none"/>
-                <w:sz w:val="22"/>
-                <w:szCs w:val="22"/>
+                <w:sz w:val="20"/>
+                <w:szCs w:val="20"/>
                 <w:color w:val="000000"/>
               </w:rPr>
               <w:t xml:space="preserve">Species</w:t>
@@ -4943,8 +5037,8 @@
                 <w:i w:val="false"/>
                 <w:b w:val="true"/>
                 <w:u w:val="none"/>
-                <w:sz w:val="22"/>
-                <w:szCs w:val="22"/>
+                <w:sz w:val="20"/>
+                <w:szCs w:val="20"/>
                 <w:color w:val="000000"/>
               </w:rPr>
               <w:t xml:space="preserve">test</w:t>
@@ -4954,7 +5048,7 @@
       </w:tr>
       <w:tr>
         <w:trPr>
-          <w:trHeight w:val="614" w:hRule="auto"/>
+          <w:trHeight w:val="470" w:hRule="auto"/>
           <w:tblHeader/>
         </w:trPr>
         header 2
@@ -5027,8 +5121,8 @@
                 <w:i w:val="false"/>
                 <w:b w:val="true"/>
                 <w:u w:val="none"/>
-                <w:sz w:val="22"/>
-                <w:szCs w:val="22"/>
+                <w:sz w:val="20"/>
+                <w:szCs w:val="20"/>
                 <w:color w:val="000000"/>
               </w:rPr>
               <w:t xml:space="preserve">setosa</w:t>
@@ -5071,8 +5165,8 @@
                 <w:i w:val="false"/>
                 <w:b w:val="true"/>
                 <w:u w:val="none"/>
-                <w:sz w:val="22"/>
-                <w:szCs w:val="22"/>
+                <w:sz w:val="20"/>
+                <w:szCs w:val="20"/>
                 <w:color w:val="000000"/>
               </w:rPr>
               <w:t xml:space="preserve">versicolor</w:t>
@@ -5115,8 +5209,8 @@
                 <w:i w:val="false"/>
                 <w:b w:val="true"/>
                 <w:u w:val="none"/>
-                <w:sz w:val="22"/>
-                <w:szCs w:val="22"/>
+                <w:sz w:val="20"/>
+                <w:szCs w:val="20"/>
                 <w:color w:val="000000"/>
               </w:rPr>
               <w:t xml:space="preserve">virginica</w:t>
@@ -5159,7 +5253,7 @@
       </w:tr>
       <w:tr>
         <w:trPr>
-          <w:trHeight w:val="350" w:hRule="auto"/>
+          <w:trHeight w:val="360" w:hRule="auto"/>
         </w:trPr>
         body 1
         <w:tc>
@@ -5385,7 +5479,7 @@
       </w:tr>
       <w:tr>
         <w:trPr>
-          <w:trHeight w:val="263" w:hRule="auto"/>
+          <w:trHeight w:val="360" w:hRule="auto"/>
         </w:trPr>
         body 2
         <w:tc>
@@ -5611,7 +5705,7 @@
       </w:tr>
       <w:tr>
         <w:trPr>
-          <w:trHeight w:val="292" w:hRule="auto"/>
+          <w:trHeight w:val="360" w:hRule="auto"/>
         </w:trPr>
         body 3
         <w:tc>
@@ -5837,7 +5931,7 @@
       </w:tr>
       <w:tr>
         <w:trPr>
-          <w:trHeight w:val="294" w:hRule="auto"/>
+          <w:trHeight w:val="360" w:hRule="auto"/>
         </w:trPr>
         body 4
         <w:tc>
@@ -6063,7 +6157,7 @@
       </w:tr>
       <w:tr>
         <w:trPr>
-          <w:trHeight w:val="294" w:hRule="auto"/>
+          <w:trHeight w:val="360" w:hRule="auto"/>
         </w:trPr>
         body 5
         <w:tc>
@@ -6289,7 +6383,7 @@
       </w:tr>
       <w:tr>
         <w:trPr>
-          <w:trHeight w:val="348" w:hRule="auto"/>
+          <w:trHeight w:val="360" w:hRule="auto"/>
         </w:trPr>
         body 6
         <w:tc>
@@ -6515,7 +6609,7 @@
       </w:tr>
       <w:tr>
         <w:trPr>
-          <w:trHeight w:val="263" w:hRule="auto"/>
+          <w:trHeight w:val="360" w:hRule="auto"/>
         </w:trPr>
         body 7
         <w:tc>
@@ -6741,7 +6835,7 @@
       </w:tr>
       <w:tr>
         <w:trPr>
-          <w:trHeight w:val="292" w:hRule="auto"/>
+          <w:trHeight w:val="360" w:hRule="auto"/>
         </w:trPr>
         body 8
         <w:tc>
@@ -6967,7 +7061,7 @@
       </w:tr>
       <w:tr>
         <w:trPr>
-          <w:trHeight w:val="294" w:hRule="auto"/>
+          <w:trHeight w:val="360" w:hRule="auto"/>
         </w:trPr>
         body 9
         <w:tc>
@@ -7193,7 +7287,7 @@
       </w:tr>
       <w:tr>
         <w:trPr>
-          <w:trHeight w:val="294" w:hRule="auto"/>
+          <w:trHeight w:val="360" w:hRule="auto"/>
         </w:trPr>
         body10
         <w:tc>
@@ -7419,7 +7513,7 @@
       </w:tr>
       <w:tr>
         <w:trPr>
-          <w:trHeight w:val="348" w:hRule="auto"/>
+          <w:trHeight w:val="360" w:hRule="auto"/>
         </w:trPr>
         body11
         <w:tc>
@@ -7645,7 +7739,7 @@
       </w:tr>
       <w:tr>
         <w:trPr>
-          <w:trHeight w:val="263" w:hRule="auto"/>
+          <w:trHeight w:val="360" w:hRule="auto"/>
         </w:trPr>
         body12
         <w:tc>
@@ -7871,7 +7965,7 @@
       </w:tr>
       <w:tr>
         <w:trPr>
-          <w:trHeight w:val="292" w:hRule="auto"/>
+          <w:trHeight w:val="360" w:hRule="auto"/>
         </w:trPr>
         body13
         <w:tc>
@@ -8097,7 +8191,7 @@
       </w:tr>
       <w:tr>
         <w:trPr>
-          <w:trHeight w:val="294" w:hRule="auto"/>
+          <w:trHeight w:val="360" w:hRule="auto"/>
         </w:trPr>
         body14
         <w:tc>
@@ -8323,7 +8417,7 @@
       </w:tr>
       <w:tr>
         <w:trPr>
-          <w:trHeight w:val="294" w:hRule="auto"/>
+          <w:trHeight w:val="360" w:hRule="auto"/>
         </w:trPr>
         body15
         <w:tc>
@@ -8549,7 +8643,7 @@
       </w:tr>
       <w:tr>
         <w:trPr>
-          <w:trHeight w:val="346" w:hRule="auto"/>
+          <w:trHeight w:val="360" w:hRule="auto"/>
         </w:trPr>
         body16
         <w:tc>
@@ -8775,7 +8869,7 @@
       </w:tr>
       <w:tr>
         <w:trPr>
-          <w:trHeight w:val="262" w:hRule="auto"/>
+          <w:trHeight w:val="360" w:hRule="auto"/>
         </w:trPr>
         body17
         <w:tc>
@@ -9001,7 +9095,7 @@
       </w:tr>
       <w:tr>
         <w:trPr>
-          <w:trHeight w:val="292" w:hRule="auto"/>
+          <w:trHeight w:val="360" w:hRule="auto"/>
         </w:trPr>
         body18
         <w:tc>
@@ -9227,7 +9321,7 @@
       </w:tr>
       <w:tr>
         <w:trPr>
-          <w:trHeight w:val="294" w:hRule="auto"/>
+          <w:trHeight w:val="360" w:hRule="auto"/>
         </w:trPr>
         body19
         <w:tc>
@@ -9453,7 +9547,7 @@
       </w:tr>
       <w:tr>
         <w:trPr>
-          <w:trHeight w:val="294" w:hRule="auto"/>
+          <w:trHeight w:val="360" w:hRule="auto"/>
         </w:trPr>
         body20
         <w:tc>
@@ -9689,6 +9783,9 @@
         <w:pStyle w:val="Titre1"/>
       </w:pPr>
       <w:r>
+        <w:rPr>
+          <w:rFonts/>
+        </w:rPr>
         <w:t xml:space="preserve">Dataset mtcars2</w:t>
       </w:r>
     </w:p>
@@ -9697,6 +9794,9 @@
         <w:pStyle w:val="Normal"/>
       </w:pPr>
       <w:r>
+        <w:rPr>
+          <w:rFonts/>
+        </w:rPr>
         <w:t xml:space="preserve">This dataset has 22 rows and 4 columns.</w:t>
       </w:r>
     </w:p>
@@ -9705,26 +9805,22 @@
         <w:pStyle w:val="Normal"/>
       </w:pPr>
       <w:r>
+        <w:rPr>
+          <w:rFonts/>
+        </w:rPr>
         <w:t xml:space="preserve">Look, there are labels!</w:t>
       </w:r>
     </w:p>
     <w:tbl xmlns:a="http://schemas.openxmlformats.org/drawingml/2006/main" xmlns:pic="http://schemas.openxmlformats.org/drawingml/2006/picture">
       <w:tblPr>
-        <w:tblLayout w:type="fixed"/>
+        <w:tblLayout w:type="autofit"/>
         <w:jc w:val="center"/>
+        <w:tblW w:type="pct" w:w="0"/>
         <w:tblLook w:firstRow="1" w:lastRow="0" w:firstColumn="0" w:lastColumn="0" w:noHBand="0" w:noVBand="1"/>
       </w:tblPr>
-      <w:tblGrid>
-        <w:gridCol w:w="2623"/>
-        <w:gridCol w:w="1790"/>
-        <w:gridCol w:w="1701"/>
-        <w:gridCol w:w="855"/>
-        <w:gridCol w:w="1790"/>
-        <w:gridCol w:w="4997"/>
-      </w:tblGrid>
       <w:tr>
         <w:trPr>
-          <w:trHeight w:val="573" w:hRule="auto"/>
+          <w:trHeight w:val="429" w:hRule="auto"/>
           <w:tblHeader/>
         </w:trPr>
         header 1
@@ -9765,8 +9861,8 @@
                 <w:i w:val="false"/>
                 <w:b w:val="true"/>
                 <w:u w:val="none"/>
-                <w:sz w:val="22"/>
-                <w:szCs w:val="22"/>
+                <w:sz w:val="20"/>
+                <w:szCs w:val="20"/>
                 <w:color w:val="000000"/>
               </w:rPr>
               <w:t xml:space="preserve"/>
@@ -9810,8 +9906,8 @@
                 <w:i w:val="false"/>
                 <w:b w:val="true"/>
                 <w:u w:val="none"/>
-                <w:sz w:val="22"/>
-                <w:szCs w:val="22"/>
+                <w:sz w:val="20"/>
+                <w:szCs w:val="20"/>
                 <w:color w:val="000000"/>
               </w:rPr>
               <w:t xml:space="preserve">Transmission</w:t>
@@ -9855,8 +9951,8 @@
                 <w:i w:val="false"/>
                 <w:b w:val="true"/>
                 <w:u w:val="none"/>
-                <w:sz w:val="22"/>
-                <w:szCs w:val="22"/>
+                <w:sz w:val="20"/>
+                <w:szCs w:val="20"/>
                 <w:color w:val="000000"/>
               </w:rPr>
               <w:t xml:space="preserve">Total</w:t>
@@ -9900,8 +9996,8 @@
                 <w:i w:val="false"/>
                 <w:b w:val="true"/>
                 <w:u w:val="none"/>
-                <w:sz w:val="22"/>
-                <w:szCs w:val="22"/>
+                <w:sz w:val="20"/>
+                <w:szCs w:val="20"/>
                 <w:color w:val="000000"/>
               </w:rPr>
               <w:t xml:space="preserve">effect</w:t>
@@ -9911,7 +10007,7 @@
       </w:tr>
       <w:tr>
         <w:trPr>
-          <w:trHeight w:val="573" w:hRule="auto"/>
+          <w:trHeight w:val="429" w:hRule="auto"/>
           <w:tblHeader/>
         </w:trPr>
         header 2
@@ -9984,8 +10080,8 @@
                 <w:i w:val="false"/>
                 <w:b w:val="true"/>
                 <w:u w:val="none"/>
-                <w:sz w:val="22"/>
-                <w:szCs w:val="22"/>
+                <w:sz w:val="20"/>
+                <w:szCs w:val="20"/>
                 <w:color w:val="000000"/>
               </w:rPr>
               <w:t xml:space="preserve">auto</w:t>
@@ -10028,8 +10124,8 @@
                 <w:i w:val="false"/>
                 <w:b w:val="true"/>
                 <w:u w:val="none"/>
-                <w:sz w:val="22"/>
-                <w:szCs w:val="22"/>
+                <w:sz w:val="20"/>
+                <w:szCs w:val="20"/>
                 <w:color w:val="000000"/>
               </w:rPr>
               <w:t xml:space="preserve">manual</w:t>
@@ -10072,8 +10168,8 @@
                 <w:i w:val="false"/>
                 <w:b w:val="true"/>
                 <w:u w:val="none"/>
-                <w:sz w:val="22"/>
-                <w:szCs w:val="22"/>
+                <w:sz w:val="20"/>
+                <w:szCs w:val="20"/>
                 <w:color w:val="000000"/>
               </w:rPr>
               <w:t xml:space="preserve">NA</w:t>
@@ -10149,7 +10245,7 @@
       </w:tr>
       <w:tr>
         <w:trPr>
-          <w:trHeight w:val="552" w:hRule="auto"/>
+          <w:trHeight w:val="360" w:hRule="auto"/>
         </w:trPr>
         body 1
         <w:tc>
@@ -10443,7 +10539,7 @@
       </w:tr>
       <w:tr>
         <w:trPr>
-          <w:trHeight w:val="263" w:hRule="auto"/>
+          <w:trHeight w:val="360" w:hRule="auto"/>
         </w:trPr>
         body 2
         <w:tc>
@@ -10713,7 +10809,7 @@
       </w:tr>
       <w:tr>
         <w:trPr>
-          <w:trHeight w:val="292" w:hRule="auto"/>
+          <w:trHeight w:val="360" w:hRule="auto"/>
         </w:trPr>
         body 3
         <w:tc>
@@ -10983,7 +11079,7 @@
       </w:tr>
       <w:tr>
         <w:trPr>
-          <w:trHeight w:val="294" w:hRule="auto"/>
+          <w:trHeight w:val="360" w:hRule="auto"/>
         </w:trPr>
         body 4
         <w:tc>
@@ -11253,7 +11349,7 @@
       </w:tr>
       <w:tr>
         <w:trPr>
-          <w:trHeight w:val="294" w:hRule="auto"/>
+          <w:trHeight w:val="360" w:hRule="auto"/>
         </w:trPr>
         body 5
         <w:tc>
@@ -11523,7 +11619,7 @@
       </w:tr>
       <w:tr>
         <w:trPr>
-          <w:trHeight w:val="752" w:hRule="auto"/>
+          <w:trHeight w:val="360" w:hRule="auto"/>
         </w:trPr>
         body 6
         <w:tc>
@@ -11841,7 +11937,7 @@
       </w:tr>
       <w:tr>
         <w:trPr>
-          <w:trHeight w:val="294" w:hRule="auto"/>
+          <w:trHeight w:val="360" w:hRule="auto"/>
         </w:trPr>
         body 7
         <w:tc>
@@ -12111,7 +12207,7 @@
       </w:tr>
       <w:tr>
         <w:trPr>
-          <w:trHeight w:val="294" w:hRule="auto"/>
+          <w:trHeight w:val="360" w:hRule="auto"/>
         </w:trPr>
         body 8
         <w:tc>
@@ -12381,7 +12477,7 @@
       </w:tr>
       <w:tr>
         <w:trPr>
-          <w:trHeight w:val="294" w:hRule="auto"/>
+          <w:trHeight w:val="360" w:hRule="auto"/>
         </w:trPr>
         body 9
         <w:tc>
@@ -12651,7 +12747,7 @@
       </w:tr>
       <w:tr>
         <w:trPr>
-          <w:trHeight w:val="261" w:hRule="auto"/>
+          <w:trHeight w:val="360" w:hRule="auto"/>
         </w:trPr>
         body10
         <w:tc>
@@ -12921,7 +13017,7 @@
       </w:tr>
       <w:tr>
         <w:trPr>
-          <w:trHeight w:val="294" w:hRule="auto"/>
+          <w:trHeight w:val="360" w:hRule="auto"/>
         </w:trPr>
         body11
         <w:tc>
@@ -13191,7 +13287,7 @@
       </w:tr>
       <w:tr>
         <w:trPr>
-          <w:trHeight w:val="552" w:hRule="auto"/>
+          <w:trHeight w:val="360" w:hRule="auto"/>
         </w:trPr>
         body12
         <w:tc>
@@ -13478,14 +13574,14 @@
                 <w:szCs w:val="16"/>
                 <w:color w:val="000000"/>
               </w:rPr>
-              <w:t xml:space="preserve">manual minus auto: -146.85 [-218.04 to -75.66]</w:t>
+              <w:t xml:space="preserve">manual minus auto: -146.85 [-214.52 to -79.18]</w:t>
             </w:r>
           </w:p>
         </w:tc>
       </w:tr>
       <w:tr>
         <w:trPr>
-          <w:trHeight w:val="263" w:hRule="auto"/>
+          <w:trHeight w:val="360" w:hRule="auto"/>
         </w:trPr>
         body13
         <w:tc>
@@ -13755,7 +13851,7 @@
       </w:tr>
       <w:tr>
         <w:trPr>
-          <w:trHeight w:val="292" w:hRule="auto"/>
+          <w:trHeight w:val="360" w:hRule="auto"/>
         </w:trPr>
         body14
         <w:tc>
@@ -14025,7 +14121,7 @@
       </w:tr>
       <w:tr>
         <w:trPr>
-          <w:trHeight w:val="294" w:hRule="auto"/>
+          <w:trHeight w:val="360" w:hRule="auto"/>
         </w:trPr>
         body15
         <w:tc>
@@ -14295,7 +14391,7 @@
       </w:tr>
       <w:tr>
         <w:trPr>
-          <w:trHeight w:val="294" w:hRule="auto"/>
+          <w:trHeight w:val="360" w:hRule="auto"/>
         </w:trPr>
         body16
         <w:tc>
@@ -14573,6 +14669,11 @@
     </w:sectPr>
   </w:body>
 </w:document>
+</file>
+
+<file path=word/comments.xml><?xml version="1.0" encoding="utf-8"?>
+<w:comments xmlns:wpc="http://schemas.microsoft.com/office/word/2010/wordprocessingCanvas" xmlns:mo="http://schemas.microsoft.com/office/mac/office/2008/main" xmlns:mc="http://schemas.openxmlformats.org/markup-compatibility/2006" xmlns:mv="urn:schemas-microsoft-com:mac:vml" xmlns:o="urn:schemas-microsoft-com:office:office" xmlns:r="http://schemas.openxmlformats.org/officeDocument/2006/relationships" xmlns:m="http://schemas.openxmlformats.org/officeDocument/2006/math" xmlns:v="urn:schemas-microsoft-com:vml" xmlns:wp14="http://schemas.microsoft.com/office/word/2010/wordprocessingDrawing" xmlns:wp="http://schemas.openxmlformats.org/drawingml/2006/wordprocessingDrawing" xmlns:w10="urn:schemas-microsoft-com:office:word" xmlns:w="http://schemas.openxmlformats.org/wordprocessingml/2006/main" xmlns:w14="http://schemas.microsoft.com/office/word/2010/wordml" xmlns:wpg="http://schemas.microsoft.com/office/word/2010/wordprocessingGroup" xmlns:wpi="http://schemas.microsoft.com/office/word/2010/wordprocessingInk" xmlns:wne="http://schemas.microsoft.com/office/word/2006/wordml" xmlns:wps="http://schemas.microsoft.com/office/word/2010/wordprocessingShape" mc:Ignorable="w14 wp14">
+</w:comments>
 </file>
 
 <file path=word/footnotes.xml><?xml version="1.0" encoding="utf-8"?>

</xml_diff>

<commit_message>
Deploying to gh-pages from @ DanChaltiel/crosstable@277b0e14725cdd4f192606b02ac21645daf9aa82 🚀
</commit_message>
<xml_diff>
--- a/reference/figures/vignette_officer.docx
+++ b/reference/figures/vignette_officer.docx
@@ -65,7 +65,43 @@
           <w:b w:val="false"/>
           <w:u w:val="none"/>
         </w:rPr>
-        <w:t xml:space="preserve"> is an example. However, automatic testing is bad and I should feel bad.</w:t>
+        <w:t xml:space="preserve"> is an example. However, automatic testing is </w:t>
+      </w:r>
+      <w:r>
+        <w:rPr>
+          <w:rFonts/>
+          <w:i w:val="false"/>
+          <w:b w:val="true"/>
+          <w:u w:val="none"/>
+        </w:rPr>
+        <w:t xml:space="preserve">bad</w:t>
+      </w:r>
+      <w:r>
+        <w:rPr>
+          <w:rFonts/>
+          <w:i w:val="false"/>
+          <w:b w:val="false"/>
+          <w:u w:val="none"/>
+        </w:rPr>
+        <w:t xml:space="preserve"> and I should feel </w:t>
+      </w:r>
+      <w:r>
+        <w:rPr>
+          <w:rFonts/>
+          <w:i w:val="false"/>
+          <w:b w:val="true"/>
+          <w:u w:val="none"/>
+        </w:rPr>
+        <w:t xml:space="preserve">bad</w:t>
+      </w:r>
+      <w:r>
+        <w:rPr>
+          <w:rFonts/>
+          <w:i w:val="false"/>
+          <w:b w:val="false"/>
+          <w:u w:val="none"/>
+        </w:rPr>
+        <w:t xml:space="preserve">.</w:t>
       </w:r>
     </w:p>
     <w:tbl xmlns:a="http://schemas.openxmlformats.org/drawingml/2006/main" xmlns:pic="http://schemas.openxmlformats.org/drawingml/2006/picture">
@@ -4672,7 +4708,7 @@
         </w:rPr>
         <w:t xml:space="preserve">Table </w:t>
       </w:r>
-      <w:bookmarkStart w:id="497cca93-b5f6-4fc4-9864-4da8a70d1086" w:name="table_autotest"/>
+      <w:bookmarkStart w:id="53736b42-a8f6-4188-a466-de64c59e2b9d" w:name="table_autotest"/>
       <w:r>
         <w:rPr>
           <w:rFonts/>
@@ -4694,7 +4730,7 @@
         </w:rPr>
         <w:fldChar w:fldCharType="end" w:dirty="true"/>
       </w:r>
-      <w:bookmarkEnd w:id="497cca93-b5f6-4fc4-9864-4da8a70d1086"/>
+      <w:bookmarkEnd w:id="53736b42-a8f6-4188-a466-de64c59e2b9d"/>
       <w:r>
         <w:rPr>
           <w:rFonts/>
@@ -4787,7 +4823,7 @@
         </w:rPr>
         <w:t xml:space="preserve">Figure </w:t>
       </w:r>
-      <w:bookmarkStart w:id="b2803152-530e-4212-a100-e7164057f9d2" w:name="fig_iris"/>
+      <w:bookmarkStart w:id="d36132a0-6b07-404e-a521-e1d30c3e24c5" w:name="fig_iris"/>
       <w:r>
         <w:rPr>
           <w:rFonts/>
@@ -4809,7 +4845,7 @@
         </w:rPr>
         <w:fldChar w:fldCharType="end" w:dirty="true"/>
       </w:r>
-      <w:bookmarkEnd w:id="b2803152-530e-4212-a100-e7164057f9d2"/>
+      <w:bookmarkEnd w:id="d36132a0-6b07-404e-a521-e1d30c3e24c5"/>
       <w:r>
         <w:rPr>
           <w:rFonts/>
@@ -13574,7 +13610,7 @@
                 <w:szCs w:val="16"/>
                 <w:color w:val="000000"/>
               </w:rPr>
-              <w:t xml:space="preserve">manual minus auto: -146.85 [-214.52 to -79.18]</w:t>
+              <w:t xml:space="preserve">manual minus auto: -146.85 [-212.88 to -80.81]</w:t>
             </w:r>
           </w:p>
         </w:tc>

</xml_diff>